<commit_message>
V.09 -Removed validation ms3valid.cpp to add separate validation submission Tester link on matrix is now active
</commit_message>
<xml_diff>
--- a/FinalProject_MS4.docx
+++ b/FinalProject_MS4.docx
@@ -14,8 +14,6 @@
           <w:lang w:val="en-US"/>
         </w:rPr>
       </w:pPr>
-      <w:bookmarkStart w:id="0" w:name="_GoBack"/>
-      <w:bookmarkEnd w:id="0"/>
       <w:r>
         <w:rPr>
           <w:rStyle w:val="Heading2Char"/>
@@ -84,7 +82,7 @@
         <w:rPr>
           <w:color w:val="FF0000"/>
         </w:rPr>
-        <w:t>8</w:t>
+        <w:t>9</w:t>
       </w:r>
       <w:r>
         <w:t xml:space="preserve">(Milestone </w:t>
@@ -9534,7 +9532,7 @@
         </w:rPr>
         <w:t xml:space="preserve">* </w:t>
       </w:r>
-      <w:bookmarkStart w:id="1" w:name="_Hlk25095454"/>
+      <w:bookmarkStart w:id="0" w:name="_Hlk25095454"/>
       <w:proofErr w:type="spellStart"/>
       <w:r>
         <w:rPr>
@@ -9547,7 +9545,7 @@
         </w:rPr>
         <w:t>substr</w:t>
       </w:r>
-      <w:bookmarkEnd w:id="1"/>
+      <w:bookmarkEnd w:id="0"/>
       <w:proofErr w:type="spellEnd"/>
       <w:r>
         <w:rPr>
@@ -16016,71 +16014,106 @@
       </w:r>
     </w:p>
     <w:p>
-      <w:r>
-        <w:t xml:space="preserve">Compile your </w:t>
-      </w:r>
-      <w:r>
-        <w:rPr>
-          <w:rFonts w:ascii="Consolas" w:hAnsi="Consolas" w:cs="Consolas"/>
-          <w:color w:val="2B91AF"/>
+      <w:pPr>
+        <w:rPr>
+          <w:strike/>
+          <w:color w:val="BFBFBF" w:themeColor="background1" w:themeShade="BF"/>
+        </w:rPr>
+      </w:pPr>
+      <w:r>
+        <w:rPr>
+          <w:color w:val="FF0000"/>
+        </w:rPr>
+        <w:t>(</w:t>
+      </w:r>
+      <w:proofErr w:type="gramStart"/>
+      <w:r>
+        <w:rPr>
+          <w:color w:val="FF0000"/>
+        </w:rPr>
+        <w:t>V.09)</w:t>
+      </w:r>
+      <w:r>
+        <w:rPr>
+          <w:strike/>
+          <w:color w:val="BFBFBF" w:themeColor="background1" w:themeShade="BF"/>
+        </w:rPr>
+        <w:t>Compile</w:t>
+      </w:r>
+      <w:proofErr w:type="gramEnd"/>
+      <w:r>
+        <w:rPr>
+          <w:strike/>
+          <w:color w:val="BFBFBF" w:themeColor="background1" w:themeShade="BF"/>
+        </w:rPr>
+        <w:t xml:space="preserve"> your </w:t>
+      </w:r>
+      <w:r>
+        <w:rPr>
+          <w:rFonts w:ascii="Consolas" w:hAnsi="Consolas" w:cs="Consolas"/>
+          <w:strike/>
+          <w:color w:val="BFBFBF" w:themeColor="background1" w:themeShade="BF"/>
           <w:szCs w:val="24"/>
         </w:rPr>
         <w:t>Magazine and Book</w:t>
       </w:r>
       <w:r>
+        <w:rPr>
+          <w:strike/>
+          <w:color w:val="BFBFBF" w:themeColor="background1" w:themeShade="BF"/>
+        </w:rPr>
         <w:t xml:space="preserve"> module with </w:t>
       </w:r>
       <w:r>
         <w:rPr>
           <w:b/>
           <w:bCs/>
-        </w:rPr>
-        <w:t>ms4valid</w:t>
+          <w:strike/>
+          <w:color w:val="BFBFBF" w:themeColor="background1" w:themeShade="BF"/>
+        </w:rPr>
+        <w:t>ms4valid.cpp</w:t>
+      </w:r>
+      <w:r>
+        <w:rPr>
+          <w:strike/>
+          <w:color w:val="BFBFBF" w:themeColor="background1" w:themeShade="BF"/>
+        </w:rPr>
+        <w:t xml:space="preserve"> for value entry validation tests. </w:t>
+      </w:r>
+    </w:p>
+    <w:p>
+      <w:r>
+        <w:t xml:space="preserve">On Matrix compile your </w:t>
+      </w:r>
+      <w:proofErr w:type="spellStart"/>
+      <w:r>
+        <w:t>cpp</w:t>
+      </w:r>
+      <w:proofErr w:type="spellEnd"/>
+      <w:r>
+        <w:t xml:space="preserve"> files with: </w:t>
       </w:r>
       <w:r>
         <w:rPr>
           <w:b/>
           <w:bCs/>
         </w:rPr>
-        <w:t>.cpp</w:t>
-      </w:r>
-      <w:r>
-        <w:t xml:space="preserve"> for value entry validation tests. </w:t>
-      </w:r>
-    </w:p>
-    <w:p>
-      <w:r>
-        <w:t xml:space="preserve">On Matrix compile your </w:t>
+        <w:t>g++ -Wall -std=</w:t>
       </w:r>
       <w:proofErr w:type="spellStart"/>
-      <w:r>
-        <w:t>cpp</w:t>
-      </w:r>
-      <w:proofErr w:type="spellEnd"/>
-      <w:r>
-        <w:t xml:space="preserve"> files with: </w:t>
-      </w:r>
       <w:r>
         <w:rPr>
           <w:b/>
           <w:bCs/>
         </w:rPr>
-        <w:t>g++ -Wall -std=</w:t>
-      </w:r>
-      <w:proofErr w:type="spellStart"/>
+        <w:t>c++</w:t>
+      </w:r>
+      <w:proofErr w:type="spellEnd"/>
       <w:r>
         <w:rPr>
           <w:b/>
           <w:bCs/>
         </w:rPr>
-        <w:t>c++</w:t>
-      </w:r>
-      <w:proofErr w:type="spellEnd"/>
-      <w:r>
-        <w:rPr>
-          <w:b/>
-          <w:bCs/>
-        </w:rPr>
         <w:t>11</w:t>
       </w:r>
       <w:r>
@@ -16127,6 +16160,8 @@
       <w:r>
         <w:t>tester</w:t>
       </w:r>
+      <w:bookmarkStart w:id="1" w:name="_GoBack"/>
+      <w:bookmarkEnd w:id="1"/>
       <w:proofErr w:type="spellEnd"/>
       <w:r>
         <w:br/>

</xml_diff>